<commit_message>
Update OFDM notes, update PAPR notes and move to rf-systems.docx
</commit_message>
<xml_diff>
--- a/notes/digital-communications.docx
+++ b/notes/digital-communications.docx
@@ -76,7 +76,168 @@
         <w:t>Mathematical description</w:t>
       </w:r>
     </w:p>
-    <w:p/>
+    <w:p>
+      <w:pPr>
+        <w:pStyle w:val="Heading1"/>
+      </w:pPr>
+      <w:r>
+        <w:t>Channel models</w:t>
+      </w:r>
+    </w:p>
+    <w:p>
+      <w:r>
+        <w:t>Multipath – frequency-selective or flat, depending on the delay spread and the signal BW</w:t>
+      </w:r>
+    </w:p>
+    <w:p>
+      <w:r>
+        <w:t xml:space="preserve">The magnitude response of the channel in multipath is </w:t>
+      </w:r>
+      <m:oMath>
+        <m:d>
+          <m:dPr>
+            <m:begChr m:val="|"/>
+            <m:endChr m:val="|"/>
+            <m:ctrlPr>
+              <w:rPr>
+                <w:rFonts w:ascii="Cambria Math" w:hAnsi="Cambria Math"/>
+                <w:i/>
+              </w:rPr>
+            </m:ctrlPr>
+          </m:dPr>
+          <m:e>
+            <m:func>
+              <m:funcPr>
+                <m:ctrlPr>
+                  <w:rPr>
+                    <w:rFonts w:ascii="Cambria Math" w:hAnsi="Cambria Math"/>
+                    <w:i/>
+                  </w:rPr>
+                </m:ctrlPr>
+              </m:funcPr>
+              <m:fName>
+                <m:r>
+                  <m:rPr>
+                    <m:sty m:val="p"/>
+                  </m:rPr>
+                  <w:rPr>
+                    <w:rFonts w:ascii="Cambria Math" w:hAnsi="Cambria Math"/>
+                  </w:rPr>
+                  <m:t>cos</m:t>
+                </m:r>
+              </m:fName>
+              <m:e>
+                <m:d>
+                  <m:dPr>
+                    <m:ctrlPr>
+                      <w:rPr>
+                        <w:rFonts w:ascii="Cambria Math" w:hAnsi="Cambria Math"/>
+                        <w:i/>
+                      </w:rPr>
+                    </m:ctrlPr>
+                  </m:dPr>
+                  <m:e>
+                    <m:f>
+                      <m:fPr>
+                        <m:ctrlPr>
+                          <w:rPr>
+                            <w:rFonts w:ascii="Cambria Math" w:hAnsi="Cambria Math"/>
+                            <w:i/>
+                          </w:rPr>
+                        </m:ctrlPr>
+                      </m:fPr>
+                      <m:num>
+                        <m:r>
+                          <w:rPr>
+                            <w:rFonts w:ascii="Cambria Math" w:hAnsi="Cambria Math"/>
+                          </w:rPr>
+                          <m:t>ω</m:t>
+                        </m:r>
+                        <m:r>
+                          <m:rPr>
+                            <m:sty m:val="p"/>
+                          </m:rPr>
+                          <w:rPr>
+                            <w:rFonts w:ascii="Cambria Math" w:hAnsi="Cambria Math"/>
+                          </w:rPr>
+                          <m:t>Δ</m:t>
+                        </m:r>
+                        <m:r>
+                          <w:rPr>
+                            <w:rFonts w:ascii="Cambria Math" w:hAnsi="Cambria Math"/>
+                          </w:rPr>
+                          <m:t>τ</m:t>
+                        </m:r>
+                      </m:num>
+                      <m:den>
+                        <m:r>
+                          <w:rPr>
+                            <w:rFonts w:ascii="Cambria Math" w:hAnsi="Cambria Math"/>
+                          </w:rPr>
+                          <m:t>2</m:t>
+                        </m:r>
+                      </m:den>
+                    </m:f>
+                  </m:e>
+                </m:d>
+              </m:e>
+            </m:func>
+          </m:e>
+        </m:d>
+      </m:oMath>
+      <w:r>
+        <w:rPr>
+          <w:rFonts w:eastAsiaTheme="minorEastAsia"/>
+        </w:rPr>
+        <w:t xml:space="preserve"> where </w:t>
+      </w:r>
+      <m:oMath>
+        <m:r>
+          <m:rPr>
+            <m:sty m:val="p"/>
+          </m:rPr>
+          <w:rPr>
+            <w:rFonts w:ascii="Cambria Math" w:eastAsiaTheme="minorEastAsia" w:hAnsi="Cambria Math"/>
+          </w:rPr>
+          <m:t>Δ</m:t>
+        </m:r>
+        <m:r>
+          <w:rPr>
+            <w:rFonts w:ascii="Cambria Math" w:eastAsiaTheme="minorEastAsia" w:hAnsi="Cambria Math"/>
+          </w:rPr>
+          <m:t>τ</m:t>
+        </m:r>
+      </m:oMath>
+      <w:r>
+        <w:rPr>
+          <w:rFonts w:eastAsiaTheme="minorEastAsia"/>
+        </w:rPr>
+        <w:t xml:space="preserve"> is the delay spread. As </w:t>
+      </w:r>
+      <m:oMath>
+        <m:r>
+          <m:rPr>
+            <m:sty m:val="p"/>
+          </m:rPr>
+          <w:rPr>
+            <w:rFonts w:ascii="Cambria Math" w:eastAsiaTheme="minorEastAsia" w:hAnsi="Cambria Math"/>
+          </w:rPr>
+          <m:t>Δ</m:t>
+        </m:r>
+        <m:r>
+          <w:rPr>
+            <w:rFonts w:ascii="Cambria Math" w:eastAsiaTheme="minorEastAsia" w:hAnsi="Cambria Math"/>
+          </w:rPr>
+          <m:t>τ</m:t>
+        </m:r>
+      </m:oMath>
+      <w:r>
+        <w:rPr>
+          <w:rFonts w:eastAsiaTheme="minorEastAsia"/>
+        </w:rPr>
+        <w:t xml:space="preserve"> increases, the spacing of the nulls in the magnitude response is compressed, and there is higher frequency selectivity. This results in ISI.</w:t>
+      </w:r>
+    </w:p>
     <w:sectPr>
       <w:pgSz w:w="12240" w:h="15840"/>
       <w:pgMar w:top="1440" w:right="1440" w:bottom="1440" w:left="1440" w:header="720" w:footer="720" w:gutter="0"/>
@@ -1255,6 +1416,16 @@
       <w:spacing w:val="5"/>
     </w:rPr>
   </w:style>
+  <w:style w:type="character" w:styleId="PlaceholderText">
+    <w:name w:val="Placeholder Text"/>
+    <w:basedOn w:val="DefaultParagraphFont"/>
+    <w:uiPriority w:val="99"/>
+    <w:semiHidden/>
+    <w:rsid w:val="00593EE4"/>
+    <w:rPr>
+      <w:color w:val="666666"/>
+    </w:rPr>
+  </w:style>
 </w:styles>
 </file>
 

</xml_diff>

<commit_message>
Minor updates to notes
</commit_message>
<xml_diff>
--- a/notes/digital-communications.docx
+++ b/notes/digital-communications.docx
@@ -2,6 +2,25 @@
 <file path=word/document.xml><?xml version="1.0" encoding="utf-8"?>
 <w:document xmlns:wpc="http://schemas.microsoft.com/office/word/2010/wordprocessingCanvas" xmlns:cx="http://schemas.microsoft.com/office/drawing/2014/chartex" xmlns:cx1="http://schemas.microsoft.com/office/drawing/2015/9/8/chartex" xmlns:cx2="http://schemas.microsoft.com/office/drawing/2015/10/21/chartex" xmlns:cx3="http://schemas.microsoft.com/office/drawing/2016/5/9/chartex" xmlns:cx4="http://schemas.microsoft.com/office/drawing/2016/5/10/chartex" xmlns:cx5="http://schemas.microsoft.com/office/drawing/2016/5/11/chartex" xmlns:cx6="http://schemas.microsoft.com/office/drawing/2016/5/12/chartex" xmlns:cx7="http://schemas.microsoft.com/office/drawing/2016/5/13/chartex" xmlns:cx8="http://schemas.microsoft.com/office/drawing/2016/5/14/chartex" xmlns:mc="http://schemas.openxmlformats.org/markup-compatibility/2006" xmlns:aink="http://schemas.microsoft.com/office/drawing/2016/ink" xmlns:am3d="http://schemas.microsoft.com/office/drawing/2017/model3d" xmlns:o="urn:schemas-microsoft-com:office:office" xmlns:oel="http://schemas.microsoft.com/office/2019/extlst" xmlns:r="http://schemas.openxmlformats.org/officeDocument/2006/relationships" xmlns:m="http://schemas.openxmlformats.org/officeDocument/2006/math" xmlns:v="urn:schemas-microsoft-com:vml" xmlns:wp14="http://schemas.microsoft.com/office/word/2010/wordprocessingDrawing" xmlns:wp="http://schemas.openxmlformats.org/drawingml/2006/wordprocessingDrawing" xmlns:w10="urn:schemas-microsoft-com:office:word" xmlns:w="http://schemas.openxmlformats.org/wordprocessingml/2006/main" xmlns:w14="http://schemas.microsoft.com/office/word/2010/wordml" xmlns:w15="http://schemas.microsoft.com/office/word/2012/wordml" xmlns:w16cex="http://schemas.microsoft.com/office/word/2018/wordml/cex" xmlns:w16cid="http://schemas.microsoft.com/office/word/2016/wordml/cid" xmlns:w16="http://schemas.microsoft.com/office/word/2018/wordml" xmlns:w16du="http://schemas.microsoft.com/office/word/2023/wordml/word16du" xmlns:w16sdtdh="http://schemas.microsoft.com/office/word/2020/wordml/sdtdatahash" xmlns:w16sdtfl="http://schemas.microsoft.com/office/word/2024/wordml/sdtformatlock" xmlns:w16se="http://schemas.microsoft.com/office/word/2015/wordml/symex" xmlns:wpg="http://schemas.microsoft.com/office/word/2010/wordprocessingGroup" xmlns:wpi="http://schemas.microsoft.com/office/word/2010/wordprocessingInk" xmlns:wne="http://schemas.microsoft.com/office/word/2006/wordml" xmlns:wps="http://schemas.microsoft.com/office/word/2010/wordprocessingShape" mc:Ignorable="w14 w15 w16se w16cid w16 w16cex w16sdtdh w16sdtfl w16du wp14">
   <w:body>
+    <w:p>
+      <w:pPr>
+        <w:pStyle w:val="Heading1"/>
+      </w:pPr>
+      <w:r>
+        <w:t>Pulse shaping in single-carrier communication systems</w:t>
+      </w:r>
+    </w:p>
+    <w:p>
+      <w:hyperlink r:id="rId5" w:history="1">
+        <w:r>
+          <w:rPr>
+            <w:rStyle w:val="Hyperlink"/>
+          </w:rPr>
+          <w:t>https://www.dsprelated.com/showarticle/60.php</w:t>
+        </w:r>
+      </w:hyperlink>
+    </w:p>
+    <w:p/>
     <w:p>
       <w:pPr>
         <w:pStyle w:val="Heading1"/>
@@ -212,7 +231,21 @@
         <w:rPr>
           <w:rFonts w:eastAsiaTheme="minorEastAsia"/>
         </w:rPr>
-        <w:t xml:space="preserve"> is the delay spread. As </w:t>
+        <w:t xml:space="preserve"> is the delay </w:t>
+      </w:r>
+      <w:proofErr w:type="gramStart"/>
+      <w:r>
+        <w:rPr>
+          <w:rFonts w:eastAsiaTheme="minorEastAsia"/>
+        </w:rPr>
+        <w:t>spread</w:t>
+      </w:r>
+      <w:proofErr w:type="gramEnd"/>
+      <w:r>
+        <w:rPr>
+          <w:rFonts w:eastAsiaTheme="minorEastAsia"/>
+        </w:rPr>
+        <w:t xml:space="preserve">. As </w:t>
       </w:r>
       <m:oMath>
         <m:r>
@@ -1426,6 +1459,29 @@
       <w:color w:val="666666"/>
     </w:rPr>
   </w:style>
+  <w:style w:type="character" w:styleId="Hyperlink">
+    <w:name w:val="Hyperlink"/>
+    <w:basedOn w:val="DefaultParagraphFont"/>
+    <w:uiPriority w:val="99"/>
+    <w:unhideWhenUsed/>
+    <w:rsid w:val="00D9006D"/>
+    <w:rPr>
+      <w:color w:val="467886" w:themeColor="hyperlink"/>
+      <w:u w:val="single"/>
+    </w:rPr>
+  </w:style>
+  <w:style w:type="character" w:styleId="UnresolvedMention">
+    <w:name w:val="Unresolved Mention"/>
+    <w:basedOn w:val="DefaultParagraphFont"/>
+    <w:uiPriority w:val="99"/>
+    <w:semiHidden/>
+    <w:unhideWhenUsed/>
+    <w:rsid w:val="00D9006D"/>
+    <w:rPr>
+      <w:color w:val="605E5C"/>
+      <w:shd w:val="clear" w:color="auto" w:fill="E1DFDD"/>
+    </w:rPr>
+  </w:style>
 </w:styles>
 </file>
 

</xml_diff>

<commit_message>
Move spectral density notes into signals-and-systems
</commit_message>
<xml_diff>
--- a/notes/digital-communications.docx
+++ b/notes/digital-communications.docx
@@ -20,7 +20,46 @@
         </w:r>
       </w:hyperlink>
     </w:p>
-    <w:p/>
+    <w:p>
+      <w:hyperlink r:id="rId6" w:history="1">
+        <w:r>
+          <w:rPr>
+            <w:rStyle w:val="Hyperlink"/>
+          </w:rPr>
+          <w:t>What is a Matched Filter? (YouTube)</w:t>
+        </w:r>
+      </w:hyperlink>
+    </w:p>
+    <w:p>
+      <w:hyperlink r:id="rId7" w:history="1">
+        <w:r>
+          <w:rPr>
+            <w:rStyle w:val="Hyperlink"/>
+          </w:rPr>
+          <w:t>Pulse Shaping and Square Root Raised Cosine (YouTube)</w:t>
+        </w:r>
+      </w:hyperlink>
+    </w:p>
+    <w:p>
+      <w:hyperlink r:id="rId8" w:history="1">
+        <w:r>
+          <w:rPr>
+            <w:rStyle w:val="Hyperlink"/>
+          </w:rPr>
+          <w:t>How are Matched Filter (MF), Zero Forcing (ZF), and MMSE Related? (YouTube)</w:t>
+        </w:r>
+      </w:hyperlink>
+    </w:p>
+    <w:p>
+      <w:hyperlink r:id="rId9" w:history="1">
+        <w:r>
+          <w:rPr>
+            <w:rStyle w:val="Hyperlink"/>
+          </w:rPr>
+          <w:t>How is Data Sent? An Overview of Digital Communications (YouTube)</w:t>
+        </w:r>
+      </w:hyperlink>
+    </w:p>
     <w:p>
       <w:pPr>
         <w:pStyle w:val="Heading1"/>
@@ -110,6 +149,7 @@
     </w:p>
     <w:p>
       <w:r>
+        <w:lastRenderedPageBreak/>
         <w:t xml:space="preserve">The magnitude response of the channel in multipath is </w:t>
       </w:r>
       <m:oMath>
@@ -231,21 +271,7 @@
         <w:rPr>
           <w:rFonts w:eastAsiaTheme="minorEastAsia"/>
         </w:rPr>
-        <w:t xml:space="preserve"> is the delay </w:t>
-      </w:r>
-      <w:proofErr w:type="gramStart"/>
-      <w:r>
-        <w:rPr>
-          <w:rFonts w:eastAsiaTheme="minorEastAsia"/>
-        </w:rPr>
-        <w:t>spread</w:t>
-      </w:r>
-      <w:proofErr w:type="gramEnd"/>
-      <w:r>
-        <w:rPr>
-          <w:rFonts w:eastAsiaTheme="minorEastAsia"/>
-        </w:rPr>
-        <w:t xml:space="preserve">. As </w:t>
+        <w:t xml:space="preserve"> is the delay spread. As </w:t>
       </w:r>
       <m:oMath>
         <m:r>
@@ -1482,6 +1508,18 @@
       <w:shd w:val="clear" w:color="auto" w:fill="E1DFDD"/>
     </w:rPr>
   </w:style>
+  <w:style w:type="character" w:styleId="FollowedHyperlink">
+    <w:name w:val="FollowedHyperlink"/>
+    <w:basedOn w:val="DefaultParagraphFont"/>
+    <w:uiPriority w:val="99"/>
+    <w:semiHidden/>
+    <w:unhideWhenUsed/>
+    <w:rsid w:val="00093B1C"/>
+    <w:rPr>
+      <w:color w:val="96607D" w:themeColor="followedHyperlink"/>
+      <w:u w:val="single"/>
+    </w:rPr>
+  </w:style>
 </w:styles>
 </file>
 

</xml_diff>